<commit_message>
feat: formatting updates and fixes (#3)
</commit_message>
<xml_diff>
--- a/sample/example/output/example.docx
+++ b/sample/example/output/example.docx
@@ -25,6 +25,7 @@
     </w:p>
     <w:p>
       <w:pPr>
+        <w:spacing w:after="80"/>
         <w:jc w:val="center"/>
       </w:pPr>
       <w:r>
@@ -45,6 +46,7 @@
     <w:p>
       <w:pPr>
         <w:pStyle w:val="Heading1"/>
+        <w:spacing w:after="280"/>
       </w:pPr>
       <w:r>
         <w:t>PROFESSIONAL SUMMARY</w:t>
@@ -71,6 +73,7 @@
     <w:p>
       <w:pPr>
         <w:pStyle w:val="Heading2"/>
+        <w:spacing w:before="320" w:after="80"/>
       </w:pPr>
       <w:r>
         <w:t>Highlights</w:t>
@@ -228,16 +231,13 @@
           <w:b/>
         </w:rPr>
         <w:t>System Design</w:t>
-      </w:r>
-    </w:p>
-    <w:p>
-      <w:r>
         <w:br w:type="page"/>
       </w:r>
     </w:p>
     <w:p>
       <w:pPr>
         <w:pStyle w:val="Heading1"/>
+        <w:spacing w:after="280"/>
       </w:pPr>
       <w:r>
         <w:t>PROFESSIONAL EXPERIENCE</w:t>
@@ -254,6 +254,7 @@
     <w:p>
       <w:pPr>
         <w:pStyle w:val="Heading3"/>
+        <w:spacing w:before="160" w:line="240" w:lineRule="auto"/>
       </w:pPr>
       <w:r>
         <w:t>Senior Cloud Solutions Architect</w:t>
@@ -261,7 +262,7 @@
     </w:p>
     <w:p>
       <w:pPr>
-        <w:spacing w:line="324" w:lineRule="auto"/>
+        <w:spacing w:line="288" w:lineRule="auto"/>
       </w:pPr>
       <w:r>
         <w:rPr>
@@ -281,98 +282,22 @@
     <w:p>
       <w:pPr>
         <w:pStyle w:val="Heading4"/>
+        <w:spacing w:line="240" w:lineRule="auto"/>
       </w:pPr>
       <w:r>
         <w:t>Key Skills:</w:t>
       </w:r>
     </w:p>
     <w:p>
+      <w:pPr>
+        <w:spacing w:line="300" w:lineRule="auto"/>
+      </w:pPr>
       <w:r>
         <w:rPr>
           <w:b/>
+          <w:sz w:val="20"/>
         </w:rPr>
-        <w:t>Cloud Architecture</w:t>
-      </w:r>
-      <w:r>
-        <w:t xml:space="preserve"> · </w:t>
-      </w:r>
-      <w:r>
-        <w:rPr>
-          <w:b/>
-        </w:rPr>
-        <w:t>AWS</w:t>
-      </w:r>
-      <w:r>
-        <w:t xml:space="preserve"> · </w:t>
-      </w:r>
-      <w:r>
-        <w:rPr>
-          <w:b/>
-        </w:rPr>
-        <w:t>Terraform</w:t>
-      </w:r>
-      <w:r>
-        <w:t xml:space="preserve"> · </w:t>
-      </w:r>
-      <w:r>
-        <w:rPr>
-          <w:b/>
-        </w:rPr>
-        <w:t>Kubernetes</w:t>
-      </w:r>
-      <w:r>
-        <w:t xml:space="preserve"> · </w:t>
-      </w:r>
-      <w:r>
-        <w:rPr>
-          <w:b/>
-        </w:rPr>
-        <w:t>Docker</w:t>
-      </w:r>
-      <w:r>
-        <w:t xml:space="preserve"> · </w:t>
-      </w:r>
-      <w:r>
-        <w:rPr>
-          <w:b/>
-        </w:rPr>
-        <w:t>CI/CD</w:t>
-      </w:r>
-      <w:r>
-        <w:t xml:space="preserve"> · </w:t>
-      </w:r>
-      <w:r>
-        <w:rPr>
-          <w:b/>
-        </w:rPr>
-        <w:t>Python</w:t>
-      </w:r>
-      <w:r>
-        <w:t xml:space="preserve"> · </w:t>
-      </w:r>
-      <w:r>
-        <w:rPr>
-          <w:b/>
-        </w:rPr>
-        <w:t>TypeScript</w:t>
-      </w:r>
-      <w:r>
-        <w:t xml:space="preserve"> · </w:t>
-      </w:r>
-      <w:r>
-        <w:rPr>
-          <w:b/>
-        </w:rPr>
-        <w:t>Solution Design</w:t>
-      </w:r>
-      <w:r>
-        <w:t xml:space="preserve"> · </w:t>
-      </w:r>
-      <w:r>
-        <w:rPr>
-          <w:b/>
-        </w:rPr>
-        <w:t>Technical Leadership</w:t>
+        <w:t>Cloud Architecture • AWS • Terraform • Kubernetes • Docker • CI/CD • Python • TypeScript • Solution Design • Technical Leadership</w:t>
       </w:r>
     </w:p>
     <w:p>
@@ -495,10 +420,10 @@
         <w:t>Reduced deployment time from weeks to hours with automated pipelines.</w:t>
       </w:r>
     </w:p>
-    <w:p/>
     <w:p>
       <w:pPr>
         <w:pStyle w:val="Heading2"/>
+        <w:spacing w:before="480"/>
       </w:pPr>
       <w:r>
         <w:t>Microsoft</w:t>
@@ -507,6 +432,7 @@
     <w:p>
       <w:pPr>
         <w:pStyle w:val="Heading3"/>
+        <w:spacing w:before="160" w:line="240" w:lineRule="auto"/>
       </w:pPr>
       <w:r>
         <w:t>Senior Software Engineer</w:t>
@@ -514,7 +440,7 @@
     </w:p>
     <w:p>
       <w:pPr>
-        <w:spacing w:line="324" w:lineRule="auto"/>
+        <w:spacing w:line="288" w:lineRule="auto"/>
       </w:pPr>
       <w:r>
         <w:rPr>
@@ -534,98 +460,22 @@
     <w:p>
       <w:pPr>
         <w:pStyle w:val="Heading4"/>
+        <w:spacing w:line="240" w:lineRule="auto"/>
       </w:pPr>
       <w:r>
         <w:t>Key Skills:</w:t>
       </w:r>
     </w:p>
     <w:p>
+      <w:pPr>
+        <w:spacing w:line="300" w:lineRule="auto"/>
+      </w:pPr>
       <w:r>
         <w:rPr>
           <w:b/>
+          <w:sz w:val="20"/>
         </w:rPr>
-        <w:t>C#</w:t>
-      </w:r>
-      <w:r>
-        <w:t xml:space="preserve"> · </w:t>
-      </w:r>
-      <w:r>
-        <w:rPr>
-          <w:b/>
-        </w:rPr>
-        <w:t>.NET Core</w:t>
-      </w:r>
-      <w:r>
-        <w:t xml:space="preserve"> · </w:t>
-      </w:r>
-      <w:r>
-        <w:rPr>
-          <w:b/>
-        </w:rPr>
-        <w:t>Azure</w:t>
-      </w:r>
-      <w:r>
-        <w:t xml:space="preserve"> · </w:t>
-      </w:r>
-      <w:r>
-        <w:rPr>
-          <w:b/>
-        </w:rPr>
-        <w:t>Microservices</w:t>
-      </w:r>
-      <w:r>
-        <w:t xml:space="preserve"> · </w:t>
-      </w:r>
-      <w:r>
-        <w:rPr>
-          <w:b/>
-        </w:rPr>
-        <w:t>React</w:t>
-      </w:r>
-      <w:r>
-        <w:t xml:space="preserve"> · </w:t>
-      </w:r>
-      <w:r>
-        <w:rPr>
-          <w:b/>
-        </w:rPr>
-        <w:t>TypeScript</w:t>
-      </w:r>
-      <w:r>
-        <w:t xml:space="preserve"> · </w:t>
-      </w:r>
-      <w:r>
-        <w:rPr>
-          <w:b/>
-        </w:rPr>
-        <w:t>SQL Server</w:t>
-      </w:r>
-      <w:r>
-        <w:t xml:space="preserve"> · </w:t>
-      </w:r>
-      <w:r>
-        <w:rPr>
-          <w:b/>
-        </w:rPr>
-        <w:t>Entity Framework</w:t>
-      </w:r>
-      <w:r>
-        <w:t xml:space="preserve"> · </w:t>
-      </w:r>
-      <w:r>
-        <w:rPr>
-          <w:b/>
-        </w:rPr>
-        <w:t>REST APIs</w:t>
-      </w:r>
-      <w:r>
-        <w:t xml:space="preserve"> · </w:t>
-      </w:r>
-      <w:r>
-        <w:rPr>
-          <w:b/>
-        </w:rPr>
-        <w:t>Test Automation</w:t>
+        <w:t>C# • .NET Core • Azure • Microservices • React • TypeScript • SQL Server • Entity Framework • REST APIs • Test Automation</w:t>
       </w:r>
     </w:p>
     <w:p>
@@ -787,10 +637,10 @@
         <w:t>Documented architecture patterns for use across other Microsoft services.</w:t>
       </w:r>
     </w:p>
-    <w:p/>
     <w:p>
       <w:pPr>
         <w:pStyle w:val="Heading2"/>
+        <w:spacing w:before="480"/>
       </w:pPr>
       <w:r>
         <w:t>Google</w:t>
@@ -799,6 +649,7 @@
     <w:p>
       <w:pPr>
         <w:pStyle w:val="Heading3"/>
+        <w:spacing w:before="160" w:line="240" w:lineRule="auto"/>
       </w:pPr>
       <w:r>
         <w:t>Software Engineer</w:t>
@@ -806,7 +657,7 @@
     </w:p>
     <w:p>
       <w:pPr>
-        <w:spacing w:line="324" w:lineRule="auto"/>
+        <w:spacing w:line="288" w:lineRule="auto"/>
       </w:pPr>
       <w:r>
         <w:rPr>
@@ -826,89 +677,22 @@
     <w:p>
       <w:pPr>
         <w:pStyle w:val="Heading4"/>
+        <w:spacing w:line="240" w:lineRule="auto"/>
       </w:pPr>
       <w:r>
         <w:t>Key Skills:</w:t>
       </w:r>
     </w:p>
     <w:p>
+      <w:pPr>
+        <w:spacing w:line="300" w:lineRule="auto"/>
+      </w:pPr>
       <w:r>
         <w:rPr>
           <w:b/>
+          <w:sz w:val="20"/>
         </w:rPr>
-        <w:t>Java</w:t>
-      </w:r>
-      <w:r>
-        <w:t xml:space="preserve"> · </w:t>
-      </w:r>
-      <w:r>
-        <w:rPr>
-          <w:b/>
-        </w:rPr>
-        <w:t>Golang</w:t>
-      </w:r>
-      <w:r>
-        <w:t xml:space="preserve"> · </w:t>
-      </w:r>
-      <w:r>
-        <w:rPr>
-          <w:b/>
-        </w:rPr>
-        <w:t>Kubernetes</w:t>
-      </w:r>
-      <w:r>
-        <w:t xml:space="preserve"> · </w:t>
-      </w:r>
-      <w:r>
-        <w:rPr>
-          <w:b/>
-        </w:rPr>
-        <w:t>GCP</w:t>
-      </w:r>
-      <w:r>
-        <w:t xml:space="preserve"> · </w:t>
-      </w:r>
-      <w:r>
-        <w:rPr>
-          <w:b/>
-        </w:rPr>
-        <w:t>Distributed Systems</w:t>
-      </w:r>
-      <w:r>
-        <w:t xml:space="preserve"> · </w:t>
-      </w:r>
-      <w:r>
-        <w:rPr>
-          <w:b/>
-        </w:rPr>
-        <w:t>Protocol Buffers</w:t>
-      </w:r>
-      <w:r>
-        <w:t xml:space="preserve"> · </w:t>
-      </w:r>
-      <w:r>
-        <w:rPr>
-          <w:b/>
-        </w:rPr>
-        <w:t>gRPC</w:t>
-      </w:r>
-      <w:r>
-        <w:t xml:space="preserve"> · </w:t>
-      </w:r>
-      <w:r>
-        <w:rPr>
-          <w:b/>
-        </w:rPr>
-        <w:t>Continuous Integration</w:t>
-      </w:r>
-      <w:r>
-        <w:t xml:space="preserve"> · </w:t>
-      </w:r>
-      <w:r>
-        <w:rPr>
-          <w:b/>
-        </w:rPr>
-        <w:t>System Design</w:t>
+        <w:t>Java • Golang • Kubernetes • GCP • Distributed Systems • Protocol Buffers • gRPC • Continuous Integration • System Design</w:t>
       </w:r>
     </w:p>
     <w:p>
@@ -1002,10 +786,10 @@
         <w:t>Mentored new team members on Google's development practices.</w:t>
       </w:r>
     </w:p>
-    <w:p/>
     <w:p>
       <w:pPr>
         <w:pStyle w:val="Heading2"/>
+        <w:spacing w:before="480"/>
       </w:pPr>
       <w:r>
         <w:t>Dropbox</w:t>
@@ -1014,6 +798,7 @@
     <w:p>
       <w:pPr>
         <w:pStyle w:val="Heading3"/>
+        <w:spacing w:before="160" w:line="240" w:lineRule="auto"/>
       </w:pPr>
       <w:r>
         <w:t>Junior Software Engineer</w:t>
@@ -1021,7 +806,7 @@
     </w:p>
     <w:p>
       <w:pPr>
-        <w:spacing w:line="324" w:lineRule="auto"/>
+        <w:spacing w:line="288" w:lineRule="auto"/>
       </w:pPr>
       <w:r>
         <w:rPr>
@@ -1041,98 +826,22 @@
     <w:p>
       <w:pPr>
         <w:pStyle w:val="Heading4"/>
+        <w:spacing w:line="240" w:lineRule="auto"/>
       </w:pPr>
       <w:r>
         <w:t>Key Skills:</w:t>
       </w:r>
     </w:p>
     <w:p>
+      <w:pPr>
+        <w:spacing w:line="300" w:lineRule="auto"/>
+      </w:pPr>
       <w:r>
         <w:rPr>
           <w:b/>
+          <w:sz w:val="20"/>
         </w:rPr>
-        <w:t>Python</w:t>
-      </w:r>
-      <w:r>
-        <w:t xml:space="preserve"> · </w:t>
-      </w:r>
-      <w:r>
-        <w:rPr>
-          <w:b/>
-        </w:rPr>
-        <w:t>Django</w:t>
-      </w:r>
-      <w:r>
-        <w:t xml:space="preserve"> · </w:t>
-      </w:r>
-      <w:r>
-        <w:rPr>
-          <w:b/>
-        </w:rPr>
-        <w:t>MySQL</w:t>
-      </w:r>
-      <w:r>
-        <w:t xml:space="preserve"> · </w:t>
-      </w:r>
-      <w:r>
-        <w:rPr>
-          <w:b/>
-        </w:rPr>
-        <w:t>Redis</w:t>
-      </w:r>
-      <w:r>
-        <w:t xml:space="preserve"> · </w:t>
-      </w:r>
-      <w:r>
-        <w:rPr>
-          <w:b/>
-        </w:rPr>
-        <w:t>JavaScript</w:t>
-      </w:r>
-      <w:r>
-        <w:t xml:space="preserve"> · </w:t>
-      </w:r>
-      <w:r>
-        <w:rPr>
-          <w:b/>
-        </w:rPr>
-        <w:t>React</w:t>
-      </w:r>
-      <w:r>
-        <w:t xml:space="preserve"> · </w:t>
-      </w:r>
-      <w:r>
-        <w:rPr>
-          <w:b/>
-        </w:rPr>
-        <w:t>AWS</w:t>
-      </w:r>
-      <w:r>
-        <w:t xml:space="preserve"> · </w:t>
-      </w:r>
-      <w:r>
-        <w:rPr>
-          <w:b/>
-        </w:rPr>
-        <w:t>Testing</w:t>
-      </w:r>
-      <w:r>
-        <w:t xml:space="preserve"> · </w:t>
-      </w:r>
-      <w:r>
-        <w:rPr>
-          <w:b/>
-        </w:rPr>
-        <w:t>Git</w:t>
-      </w:r>
-      <w:r>
-        <w:t xml:space="preserve"> · </w:t>
-      </w:r>
-      <w:r>
-        <w:rPr>
-          <w:b/>
-        </w:rPr>
-        <w:t>RESTful APIs</w:t>
+        <w:t>Python • Django • MySQL • Redis • JavaScript • React • AWS • Testing • Git • RESTful APIs</w:t>
       </w:r>
     </w:p>
     <w:p>
@@ -1254,6 +963,7 @@
     <w:p>
       <w:pPr>
         <w:pStyle w:val="Heading3"/>
+        <w:spacing w:before="80"/>
       </w:pPr>
       <w:r>
         <w:t>Amazon Web Services</w:t>
@@ -1269,10 +979,10 @@
         </w:r>
       </w:hyperlink>
     </w:p>
-    <w:p/>
     <w:p>
       <w:pPr>
         <w:pStyle w:val="Heading2"/>
+        <w:spacing w:before="320"/>
       </w:pPr>
       <w:r>
         <w:t>Certified Kubernetes Administrator (CKA)</w:t>
@@ -1281,6 +991,7 @@
     <w:p>
       <w:pPr>
         <w:pStyle w:val="Heading3"/>
+        <w:spacing w:before="80"/>
       </w:pPr>
       <w:r>
         <w:t>Cloud Native Computing Foundation</w:t>
@@ -1294,10 +1005,10 @@
         <w:t>Issued Jan 2021 • Expires Jan 2024</w:t>
       </w:r>
     </w:p>
-    <w:p/>
     <w:p>
       <w:pPr>
         <w:pStyle w:val="Heading2"/>
+        <w:spacing w:before="320"/>
       </w:pPr>
       <w:r>
         <w:t>Google Cloud Professional Cloud Architect</w:t>
@@ -1306,6 +1017,7 @@
     <w:p>
       <w:pPr>
         <w:pStyle w:val="Heading3"/>
+        <w:spacing w:before="80"/>
       </w:pPr>
       <w:r>
         <w:t>Google Cloud</w:t>
@@ -1332,10 +1044,10 @@
         <w:t>Issued Mar 2020 • Expires Mar 2023</w:t>
       </w:r>
     </w:p>
-    <w:p/>
     <w:p>
       <w:pPr>
         <w:pStyle w:val="Heading2"/>
+        <w:spacing w:before="320"/>
       </w:pPr>
       <w:r>
         <w:t>Microsoft Certified: Azure Solutions Architect Expert</w:t>
@@ -1344,6 +1056,7 @@
     <w:p>
       <w:pPr>
         <w:pStyle w:val="Heading4"/>
+        <w:spacing w:before="80"/>
       </w:pPr>
       <w:r>
         <w:t>Certification ID: MS-AZ305</w:t>
@@ -1354,10 +1067,10 @@
         <w:t>Validates expertise in designing cloud and hybrid solutions on Azure</w:t>
       </w:r>
     </w:p>
-    <w:p/>
     <w:p>
       <w:pPr>
         <w:pStyle w:val="Heading2"/>
+        <w:spacing w:before="320"/>
       </w:pPr>
       <w:r>
         <w:t>Terraform Associate</w:t>
@@ -1382,8 +1095,6 @@
           <w:t>Issued Sep 2021 • Expires Sep 2023</w:t>
         </w:r>
       </w:hyperlink>
-    </w:p>
-    <w:p>
       <w:r>
         <w:br w:type="page"/>
       </w:r>
@@ -1470,13 +1181,57 @@
       </w:r>
     </w:p>
     <w:sectPr>
+      <w:footerReference w:type="default" r:id="rId13"/>
       <w:pgSz w:w="12240" w:h="15840"/>
-      <w:pgMar w:top="1008" w:right="1152" w:bottom="1008" w:left="1152" w:header="720" w:footer="720" w:gutter="0"/>
+      <w:pgMar w:top="720" w:right="1152" w:bottom="1440" w:left="1152" w:header="720" w:footer="720" w:gutter="0"/>
       <w:cols w:space="720"/>
       <w:docGrid w:linePitch="360"/>
     </w:sectPr>
   </w:body>
 </w:document>
+</file>
+
+<file path=word/footer1.xml><?xml version="1.0" encoding="utf-8"?>
+<w:ftr xmlns:m="http://schemas.openxmlformats.org/officeDocument/2006/math" xmlns:mc="http://schemas.openxmlformats.org/markup-compatibility/2006" xmlns:mo="http://schemas.microsoft.com/office/mac/office/2008/main" xmlns:mv="urn:schemas-microsoft-com:mac:vml" xmlns:o="urn:schemas-microsoft-com:office:office" xmlns:r="http://schemas.openxmlformats.org/officeDocument/2006/relationships" xmlns:v="urn:schemas-microsoft-com:vml" xmlns:w10="urn:schemas-microsoft-com:office:word" xmlns:w14="http://schemas.microsoft.com/office/word/2010/wordml" xmlns:w="http://schemas.openxmlformats.org/wordprocessingml/2006/main" xmlns:wne="http://schemas.microsoft.com/office/word/2006/wordml" xmlns:wp14="http://schemas.microsoft.com/office/word/2010/wordprocessingDrawing" xmlns:wp="http://schemas.openxmlformats.org/drawingml/2006/wordprocessingDrawing" xmlns:wpc="http://schemas.microsoft.com/office/word/2010/wordprocessingCanvas" xmlns:wpg="http://schemas.microsoft.com/office/word/2010/wordprocessingGroup" xmlns:wpi="http://schemas.microsoft.com/office/word/2010/wordprocessingInk" xmlns:wps="http://schemas.microsoft.com/office/word/2010/wordprocessingShape" mc:Ignorable="w14 wp14">
+  <w:p>
+    <w:pPr>
+      <w:pStyle w:val="Footer"/>
+      <w:jc w:val="center"/>
+    </w:pPr>
+    <w:r>
+      <w:rPr>
+        <w:rFonts w:ascii="Helvetica Neue" w:hAnsi="Helvetica Neue"/>
+        <w:sz w:val="16"/>
+      </w:rPr>
+      <w:t xml:space="preserve">Page </w:t>
+    </w:r>
+    <w:r>
+      <w:rPr>
+        <w:rFonts w:ascii="Helvetica Neue" w:hAnsi="Helvetica Neue"/>
+        <w:sz w:val="16"/>
+      </w:rPr>
+      <w:fldChar w:fldCharType="begin"/>
+      <w:instrText>PAGE</w:instrText>
+      <w:fldChar w:fldCharType="end"/>
+    </w:r>
+    <w:r>
+      <w:rPr>
+        <w:rFonts w:ascii="Helvetica Neue" w:hAnsi="Helvetica Neue"/>
+        <w:sz w:val="16"/>
+      </w:rPr>
+      <w:t xml:space="preserve"> of </w:t>
+    </w:r>
+    <w:r>
+      <w:rPr>
+        <w:rFonts w:ascii="Helvetica Neue" w:hAnsi="Helvetica Neue"/>
+        <w:sz w:val="16"/>
+      </w:rPr>
+      <w:fldChar w:fldCharType="begin"/>
+      <w:instrText>NUMPAGES</w:instrText>
+      <w:fldChar w:fldCharType="end"/>
+    </w:r>
+  </w:p>
+</w:ftr>
 </file>
 
 <file path=word/numbering.xml><?xml version="1.0" encoding="utf-8"?>
@@ -1905,7 +1660,7 @@
     <w:pPr>
       <w:keepNext/>
       <w:keepLines/>
-      <w:spacing w:before="480" w:after="0"/>
+      <w:spacing w:before="360" w:after="80"/>
       <w:outlineLvl w:val="0"/>
     </w:pPr>
     <w:rPr>
@@ -1929,7 +1684,7 @@
     <w:pPr>
       <w:keepNext/>
       <w:keepLines/>
-      <w:spacing w:before="200" w:after="0"/>
+      <w:spacing w:before="160" w:after="0" w:line="240" w:lineRule="auto"/>
       <w:outlineLvl w:val="1"/>
     </w:pPr>
     <w:rPr>
@@ -1953,7 +1708,7 @@
     <w:pPr>
       <w:keepNext/>
       <w:keepLines/>
-      <w:spacing w:before="200" w:after="0" w:line="300" w:lineRule="auto"/>
+      <w:spacing w:before="160" w:after="0" w:line="300" w:lineRule="auto"/>
       <w:outlineLvl w:val="2"/>
     </w:pPr>
     <w:rPr>
@@ -1977,7 +1732,7 @@
     <w:pPr>
       <w:keepNext/>
       <w:keepLines/>
-      <w:spacing w:before="200" w:after="0"/>
+      <w:spacing w:before="160" w:after="0"/>
       <w:outlineLvl w:val="3"/>
     </w:pPr>
     <w:rPr>

</xml_diff>

<commit_message>
feat: fix minor issues
</commit_message>
<xml_diff>
--- a/sample/example/output/example.docx
+++ b/sample/example/output/example.docx
@@ -232,6 +232,10 @@
           <w:b/>
         </w:rPr>
         <w:t>System Design</w:t>
+      </w:r>
+    </w:p>
+    <w:p>
+      <w:r>
         <w:br w:type="page"/>
       </w:r>
     </w:p>
@@ -268,12 +272,14 @@
       <w:r>
         <w:rPr>
           <w:b/>
+          <w:i w:val="0"/>
           <w:sz w:val="20"/>
         </w:rPr>
         <w:t xml:space="preserve">January 2021 - Present / </w:t>
       </w:r>
       <w:r>
         <w:rPr>
+          <w:b w:val="0"/>
           <w:i/>
           <w:sz w:val="20"/>
         </w:rPr>
@@ -377,7 +383,7 @@
     </w:p>
     <w:p>
       <w:pPr>
-        <w:ind w:left="360"/>
+        <w:ind w:left="0"/>
       </w:pPr>
       <w:r>
         <w:t>Led design and implementation of a secure, compliant cloud infrastructure for a major financial institution.</w:t>
@@ -385,7 +391,7 @@
     </w:p>
     <w:p>
       <w:pPr>
-        <w:ind w:left="360"/>
+        <w:ind w:left="0"/>
       </w:pPr>
       <w:r>
         <w:t xml:space="preserve">- </w:t>
@@ -458,12 +464,14 @@
       <w:r>
         <w:rPr>
           <w:b/>
+          <w:i w:val="0"/>
           <w:sz w:val="20"/>
         </w:rPr>
         <w:t xml:space="preserve">March 2018 - December 2020 / </w:t>
       </w:r>
       <w:r>
         <w:rPr>
+          <w:b w:val="0"/>
           <w:i/>
           <w:sz w:val="20"/>
         </w:rPr>
@@ -606,7 +614,7 @@
     </w:p>
     <w:p>
       <w:pPr>
-        <w:ind w:left="360"/>
+        <w:ind w:left="0"/>
       </w:pPr>
       <w:r>
         <w:t>Led technical redesign of the Teams API gateway to improve performance and scalability.</w:t>
@@ -614,7 +622,7 @@
     </w:p>
     <w:p>
       <w:pPr>
-        <w:ind w:left="360"/>
+        <w:ind w:left="0"/>
       </w:pPr>
       <w:r>
         <w:t xml:space="preserve">- </w:t>
@@ -687,12 +695,14 @@
       <w:r>
         <w:rPr>
           <w:b/>
+          <w:i w:val="0"/>
           <w:sz w:val="20"/>
         </w:rPr>
         <w:t xml:space="preserve">July 2016 - February 2018 / </w:t>
       </w:r>
       <w:r>
         <w:rPr>
+          <w:b w:val="0"/>
           <w:i/>
           <w:sz w:val="20"/>
         </w:rPr>
@@ -848,12 +858,14 @@
       <w:r>
         <w:rPr>
           <w:b/>
+          <w:i w:val="0"/>
           <w:sz w:val="20"/>
         </w:rPr>
         <w:t xml:space="preserve">June 2014 - June 2016 / </w:t>
       </w:r>
       <w:r>
         <w:rPr>
+          <w:b w:val="0"/>
           <w:i/>
           <w:sz w:val="20"/>
         </w:rPr>
@@ -1132,6 +1144,8 @@
           <w:t>Issued Sep 2021 • Expires Sep 2023</w:t>
         </w:r>
       </w:hyperlink>
+    </w:p>
+    <w:p>
       <w:r>
         <w:br w:type="page"/>
       </w:r>
@@ -1780,7 +1794,8 @@
       <w:rFonts w:asciiTheme="majorHAnsi" w:eastAsiaTheme="majorEastAsia" w:hAnsiTheme="majorHAnsi" w:cstheme="majorBidi"/>
       <w:i/>
       <w:iCs/>
-      <w:color w:val="243F60" w:themeColor="accent1" w:themeShade="7F"/>
+      <w:color w:val="243F60"/>
+      <w:sz w:val="20"/>
     </w:rPr>
   </w:style>
   <w:style w:type="paragraph" w:styleId="Heading7">

</xml_diff>